<commit_message>
Punto 1 del TP5 Primera parte resuelto.
</commit_message>
<xml_diff>
--- a/TP5 - Resolución.docx
+++ b/TP5 - Resolución.docx
@@ -88,8 +88,8 @@
       </w:tblPr>
       <w:tblGrid>
         <w:gridCol w:w="2992"/>
-        <w:gridCol w:w="2993"/>
-        <w:gridCol w:w="2993"/>
+        <w:gridCol w:w="1495"/>
+        <w:gridCol w:w="4567"/>
       </w:tblGrid>
       <w:tr>
         <w:tc>
@@ -122,7 +122,7 @@
         </w:tc>
         <w:tc>
           <w:tcPr>
-            <w:tcW w:w="2993" w:type="dxa"/>
+            <w:tcW w:w="1495" w:type="dxa"/>
           </w:tcPr>
           <w:p>
             <w:pPr>
@@ -150,7 +150,7 @@
         </w:tc>
         <w:tc>
           <w:tcPr>
-            <w:tcW w:w="2993" w:type="dxa"/>
+            <w:tcW w:w="4567" w:type="dxa"/>
           </w:tcPr>
           <w:p>
             <w:pPr>
@@ -194,156 +194,1003 @@
                 <w:lang w:val="es-ES_tradnl" w:eastAsia="es-AR"/>
               </w:rPr>
             </w:pPr>
+            <w:r>
+              <w:rPr>
+                <w:rFonts w:ascii="Arial" w:hAnsi="Arial" w:cs="Arial"/>
+                <w:color w:val="000000"/>
+                <w:sz w:val="20"/>
+                <w:szCs w:val="20"/>
+                <w:lang w:val="es-ES_tradnl" w:eastAsia="es-AR"/>
+              </w:rPr>
+              <w:t>Requisito funcional 1</w:t>
+            </w:r>
+          </w:p>
+        </w:tc>
+        <w:tc>
+          <w:tcPr>
+            <w:tcW w:w="1495" w:type="dxa"/>
+          </w:tcPr>
+          <w:p>
+            <w:pPr>
+              <w:spacing w:before="144" w:after="288" w:line="408" w:lineRule="auto"/>
+              <w:jc w:val="both"/>
+              <w:rPr>
+                <w:rFonts w:ascii="Arial" w:hAnsi="Arial" w:cs="Arial"/>
+                <w:color w:val="000000"/>
+                <w:sz w:val="20"/>
+                <w:szCs w:val="20"/>
+                <w:lang w:val="es-ES_tradnl" w:eastAsia="es-AR"/>
+              </w:rPr>
+            </w:pPr>
+            <w:r>
+              <w:rPr>
+                <w:rFonts w:ascii="Arial" w:hAnsi="Arial" w:cs="Arial"/>
+                <w:color w:val="000000"/>
+                <w:sz w:val="20"/>
+                <w:szCs w:val="20"/>
+                <w:lang w:val="es-ES_tradnl" w:eastAsia="es-AR"/>
+              </w:rPr>
+              <w:t>1</w:t>
+            </w:r>
+          </w:p>
+        </w:tc>
+        <w:tc>
+          <w:tcPr>
+            <w:tcW w:w="4567" w:type="dxa"/>
+          </w:tcPr>
+          <w:p>
+            <w:pPr>
+              <w:spacing w:before="144" w:after="288" w:line="408" w:lineRule="auto"/>
+              <w:jc w:val="both"/>
+              <w:rPr>
+                <w:rFonts w:ascii="Arial" w:hAnsi="Arial" w:cs="Arial"/>
+                <w:color w:val="000000"/>
+                <w:sz w:val="20"/>
+                <w:szCs w:val="20"/>
+                <w:lang w:val="es-ES_tradnl" w:eastAsia="es-AR"/>
+              </w:rPr>
+            </w:pPr>
+            <w:r>
+              <w:rPr>
+                <w:rFonts w:ascii="Arial" w:hAnsi="Arial" w:cs="Arial"/>
+                <w:color w:val="000000"/>
+                <w:sz w:val="20"/>
+                <w:szCs w:val="20"/>
+                <w:lang w:val="es-ES_tradnl" w:eastAsia="es-AR"/>
+              </w:rPr>
+              <w:t>No se mencionan las opciones de los directivos, como imprimir informes. Sólo se indican las del vendedor.</w:t>
+            </w:r>
+          </w:p>
+        </w:tc>
+      </w:tr>
+      <w:tr>
+        <w:tc>
+          <w:tcPr>
+            <w:tcW w:w="2992" w:type="dxa"/>
+          </w:tcPr>
+          <w:p>
+            <w:pPr>
+              <w:spacing w:before="144" w:after="288" w:line="408" w:lineRule="auto"/>
+              <w:jc w:val="both"/>
+              <w:rPr>
+                <w:rFonts w:ascii="Arial" w:hAnsi="Arial" w:cs="Arial"/>
+                <w:color w:val="000000"/>
+                <w:sz w:val="20"/>
+                <w:szCs w:val="20"/>
+                <w:lang w:val="es-ES_tradnl" w:eastAsia="es-AR"/>
+              </w:rPr>
+            </w:pPr>
+            <w:r>
+              <w:rPr>
+                <w:rFonts w:ascii="Arial" w:hAnsi="Arial" w:cs="Arial"/>
+                <w:color w:val="000000"/>
+                <w:sz w:val="20"/>
+                <w:szCs w:val="20"/>
+                <w:lang w:val="es-ES_tradnl" w:eastAsia="es-AR"/>
+              </w:rPr>
+              <w:t>Requisito funcional</w:t>
+            </w:r>
+            <w:r>
+              <w:rPr>
+                <w:rFonts w:ascii="Arial" w:hAnsi="Arial" w:cs="Arial"/>
+                <w:color w:val="000000"/>
+                <w:sz w:val="20"/>
+                <w:szCs w:val="20"/>
+                <w:lang w:val="es-ES_tradnl" w:eastAsia="es-AR"/>
+              </w:rPr>
+              <w:t xml:space="preserve"> 2</w:t>
+            </w:r>
+          </w:p>
+        </w:tc>
+        <w:tc>
+          <w:tcPr>
+            <w:tcW w:w="1495" w:type="dxa"/>
+          </w:tcPr>
+          <w:p>
+            <w:pPr>
+              <w:spacing w:before="144" w:after="288" w:line="408" w:lineRule="auto"/>
+              <w:jc w:val="both"/>
+              <w:rPr>
+                <w:rFonts w:ascii="Arial" w:hAnsi="Arial" w:cs="Arial"/>
+                <w:color w:val="000000"/>
+                <w:sz w:val="20"/>
+                <w:szCs w:val="20"/>
+                <w:lang w:val="es-ES_tradnl" w:eastAsia="es-AR"/>
+              </w:rPr>
+            </w:pPr>
+            <w:r>
+              <w:rPr>
+                <w:rFonts w:ascii="Arial" w:hAnsi="Arial" w:cs="Arial"/>
+                <w:color w:val="000000"/>
+                <w:sz w:val="20"/>
+                <w:szCs w:val="20"/>
+                <w:lang w:val="es-ES_tradnl" w:eastAsia="es-AR"/>
+              </w:rPr>
+              <w:t>2</w:t>
+            </w:r>
+          </w:p>
+        </w:tc>
+        <w:tc>
+          <w:tcPr>
+            <w:tcW w:w="4567" w:type="dxa"/>
+          </w:tcPr>
+          <w:p>
+            <w:pPr>
+              <w:spacing w:before="144" w:after="288" w:line="408" w:lineRule="auto"/>
+              <w:jc w:val="both"/>
+              <w:rPr>
+                <w:rFonts w:ascii="Arial" w:hAnsi="Arial" w:cs="Arial"/>
+                <w:color w:val="000000"/>
+                <w:sz w:val="20"/>
+                <w:szCs w:val="20"/>
+                <w:lang w:val="es-ES_tradnl" w:eastAsia="es-AR"/>
+              </w:rPr>
+            </w:pPr>
+            <w:r>
+              <w:rPr>
+                <w:rFonts w:ascii="Arial" w:hAnsi="Arial" w:cs="Arial"/>
+                <w:color w:val="000000"/>
+                <w:sz w:val="20"/>
+                <w:szCs w:val="20"/>
+                <w:lang w:val="es-ES_tradnl" w:eastAsia="es-AR"/>
+              </w:rPr>
+              <w:t>“Estado actual” no está definido.</w:t>
+            </w:r>
+          </w:p>
+        </w:tc>
+      </w:tr>
+      <w:tr>
+        <w:tc>
+          <w:tcPr>
+            <w:tcW w:w="2992" w:type="dxa"/>
+          </w:tcPr>
+          <w:p>
+            <w:pPr>
+              <w:spacing w:before="144" w:after="288" w:line="408" w:lineRule="auto"/>
+              <w:jc w:val="both"/>
+              <w:rPr>
+                <w:rFonts w:ascii="Arial" w:hAnsi="Arial" w:cs="Arial"/>
+                <w:color w:val="000000"/>
+                <w:sz w:val="20"/>
+                <w:szCs w:val="20"/>
+                <w:lang w:val="es-ES_tradnl" w:eastAsia="es-AR"/>
+              </w:rPr>
+            </w:pPr>
+            <w:r>
+              <w:rPr>
+                <w:rFonts w:ascii="Arial" w:hAnsi="Arial" w:cs="Arial"/>
+                <w:color w:val="000000"/>
+                <w:sz w:val="20"/>
+                <w:szCs w:val="20"/>
+                <w:lang w:val="es-ES_tradnl" w:eastAsia="es-AR"/>
+              </w:rPr>
+              <w:t xml:space="preserve">Requisito funcional </w:t>
+            </w:r>
+            <w:r>
+              <w:rPr>
+                <w:rFonts w:ascii="Arial" w:hAnsi="Arial" w:cs="Arial"/>
+                <w:color w:val="000000"/>
+                <w:sz w:val="20"/>
+                <w:szCs w:val="20"/>
+                <w:lang w:val="es-ES_tradnl" w:eastAsia="es-AR"/>
+              </w:rPr>
+              <w:t>3</w:t>
+            </w:r>
+          </w:p>
+        </w:tc>
+        <w:tc>
+          <w:tcPr>
+            <w:tcW w:w="1495" w:type="dxa"/>
+          </w:tcPr>
+          <w:p>
+            <w:pPr>
+              <w:spacing w:before="144" w:after="288" w:line="408" w:lineRule="auto"/>
+              <w:jc w:val="both"/>
+              <w:rPr>
+                <w:rFonts w:ascii="Arial" w:hAnsi="Arial" w:cs="Arial"/>
+                <w:color w:val="000000"/>
+                <w:sz w:val="20"/>
+                <w:szCs w:val="20"/>
+                <w:lang w:val="es-ES_tradnl" w:eastAsia="es-AR"/>
+              </w:rPr>
+            </w:pPr>
+            <w:r>
+              <w:rPr>
+                <w:rFonts w:ascii="Arial" w:hAnsi="Arial" w:cs="Arial"/>
+                <w:color w:val="000000"/>
+                <w:sz w:val="20"/>
+                <w:szCs w:val="20"/>
+                <w:lang w:val="es-ES_tradnl" w:eastAsia="es-AR"/>
+              </w:rPr>
+              <w:t>3</w:t>
+            </w:r>
+          </w:p>
+        </w:tc>
+        <w:tc>
+          <w:tcPr>
+            <w:tcW w:w="4567" w:type="dxa"/>
+          </w:tcPr>
+          <w:p>
+            <w:pPr>
+              <w:spacing w:before="144" w:after="288" w:line="408" w:lineRule="auto"/>
+              <w:jc w:val="both"/>
+              <w:rPr>
+                <w:rFonts w:ascii="Arial" w:hAnsi="Arial" w:cs="Arial"/>
+                <w:color w:val="000000"/>
+                <w:sz w:val="20"/>
+                <w:szCs w:val="20"/>
+                <w:lang w:val="es-ES_tradnl" w:eastAsia="es-AR"/>
+              </w:rPr>
+            </w:pPr>
+            <w:r>
+              <w:rPr>
+                <w:rFonts w:ascii="Arial" w:hAnsi="Arial" w:cs="Arial"/>
+                <w:color w:val="000000"/>
+                <w:sz w:val="20"/>
+                <w:szCs w:val="20"/>
+                <w:lang w:val="es-ES_tradnl" w:eastAsia="es-AR"/>
+              </w:rPr>
+              <w:t>No se ha detallado la información necesaria para el registro de transacciones.</w:t>
+            </w:r>
+          </w:p>
+        </w:tc>
+      </w:tr>
+      <w:tr>
+        <w:tc>
+          <w:tcPr>
+            <w:tcW w:w="2992" w:type="dxa"/>
+          </w:tcPr>
+          <w:p>
+            <w:pPr>
+              <w:spacing w:before="144" w:after="288" w:line="408" w:lineRule="auto"/>
+              <w:jc w:val="both"/>
+              <w:rPr>
+                <w:rFonts w:ascii="Arial" w:hAnsi="Arial" w:cs="Arial"/>
+                <w:color w:val="000000"/>
+                <w:sz w:val="20"/>
+                <w:szCs w:val="20"/>
+                <w:lang w:val="es-ES_tradnl" w:eastAsia="es-AR"/>
+              </w:rPr>
+            </w:pPr>
+            <w:r>
+              <w:rPr>
+                <w:rFonts w:ascii="Arial" w:hAnsi="Arial" w:cs="Arial"/>
+                <w:color w:val="000000"/>
+                <w:sz w:val="20"/>
+                <w:szCs w:val="20"/>
+                <w:lang w:val="es-ES_tradnl" w:eastAsia="es-AR"/>
+              </w:rPr>
+              <w:t>Requisito funcional</w:t>
+            </w:r>
+            <w:r>
+              <w:rPr>
+                <w:rFonts w:ascii="Arial" w:hAnsi="Arial" w:cs="Arial"/>
+                <w:color w:val="000000"/>
+                <w:sz w:val="20"/>
+                <w:szCs w:val="20"/>
+                <w:lang w:val="es-ES_tradnl" w:eastAsia="es-AR"/>
+              </w:rPr>
+              <w:t xml:space="preserve"> 5</w:t>
+            </w:r>
+          </w:p>
+        </w:tc>
+        <w:tc>
+          <w:tcPr>
+            <w:tcW w:w="1495" w:type="dxa"/>
+          </w:tcPr>
+          <w:p>
+            <w:pPr>
+              <w:spacing w:before="144" w:after="288" w:line="408" w:lineRule="auto"/>
+              <w:jc w:val="both"/>
+              <w:rPr>
+                <w:rFonts w:ascii="Arial" w:hAnsi="Arial" w:cs="Arial"/>
+                <w:color w:val="000000"/>
+                <w:sz w:val="20"/>
+                <w:szCs w:val="20"/>
+                <w:lang w:val="es-ES_tradnl" w:eastAsia="es-AR"/>
+              </w:rPr>
+            </w:pPr>
+            <w:r>
+              <w:rPr>
+                <w:rFonts w:ascii="Arial" w:hAnsi="Arial" w:cs="Arial"/>
+                <w:color w:val="000000"/>
+                <w:sz w:val="20"/>
+                <w:szCs w:val="20"/>
+                <w:lang w:val="es-ES_tradnl" w:eastAsia="es-AR"/>
+              </w:rPr>
+              <w:t>4</w:t>
+            </w:r>
+          </w:p>
+        </w:tc>
+        <w:tc>
+          <w:tcPr>
+            <w:tcW w:w="4567" w:type="dxa"/>
+          </w:tcPr>
+          <w:p>
+            <w:pPr>
+              <w:spacing w:before="144" w:after="288" w:line="408" w:lineRule="auto"/>
+              <w:jc w:val="both"/>
+              <w:rPr>
+                <w:rFonts w:ascii="Arial" w:hAnsi="Arial" w:cs="Arial"/>
+                <w:color w:val="000000"/>
+                <w:sz w:val="20"/>
+                <w:szCs w:val="20"/>
+                <w:lang w:val="es-ES_tradnl" w:eastAsia="es-AR"/>
+              </w:rPr>
+            </w:pPr>
+            <w:r>
+              <w:rPr>
+                <w:rFonts w:ascii="Arial" w:hAnsi="Arial" w:cs="Arial"/>
+                <w:color w:val="000000"/>
+                <w:sz w:val="20"/>
+                <w:szCs w:val="20"/>
+                <w:lang w:val="es-ES_tradnl" w:eastAsia="es-AR"/>
+              </w:rPr>
+              <w:t>No se especifican casos alternativos de búsqueda por si el cliente no conoce su número de cuenta, o si dicho número no es correcto.</w:t>
+            </w:r>
+          </w:p>
+        </w:tc>
+      </w:tr>
+      <w:tr>
+        <w:tc>
+          <w:tcPr>
+            <w:tcW w:w="2992" w:type="dxa"/>
+          </w:tcPr>
+          <w:p>
+            <w:pPr>
+              <w:spacing w:before="144" w:after="288" w:line="408" w:lineRule="auto"/>
+              <w:jc w:val="both"/>
+              <w:rPr>
+                <w:rFonts w:ascii="Arial" w:hAnsi="Arial" w:cs="Arial"/>
+                <w:color w:val="000000"/>
+                <w:sz w:val="20"/>
+                <w:szCs w:val="20"/>
+                <w:lang w:val="es-ES_tradnl" w:eastAsia="es-AR"/>
+              </w:rPr>
+            </w:pPr>
+            <w:r>
+              <w:rPr>
+                <w:rFonts w:ascii="Arial" w:hAnsi="Arial" w:cs="Arial"/>
+                <w:color w:val="000000"/>
+                <w:sz w:val="20"/>
+                <w:szCs w:val="20"/>
+                <w:lang w:val="es-ES_tradnl" w:eastAsia="es-AR"/>
+              </w:rPr>
+              <w:t>Requisito funcional</w:t>
+            </w:r>
+            <w:r>
+              <w:rPr>
+                <w:rFonts w:ascii="Arial" w:hAnsi="Arial" w:cs="Arial"/>
+                <w:color w:val="000000"/>
+                <w:sz w:val="20"/>
+                <w:szCs w:val="20"/>
+                <w:lang w:val="es-ES_tradnl" w:eastAsia="es-AR"/>
+              </w:rPr>
+              <w:t xml:space="preserve"> </w:t>
+            </w:r>
+            <w:r>
+              <w:rPr>
+                <w:rFonts w:ascii="Arial" w:hAnsi="Arial" w:cs="Arial"/>
+                <w:color w:val="000000"/>
+                <w:sz w:val="20"/>
+                <w:szCs w:val="20"/>
+                <w:lang w:val="es-ES_tradnl" w:eastAsia="es-AR"/>
+              </w:rPr>
+              <w:t>7</w:t>
+            </w:r>
+          </w:p>
+        </w:tc>
+        <w:tc>
+          <w:tcPr>
+            <w:tcW w:w="1495" w:type="dxa"/>
+          </w:tcPr>
+          <w:p>
+            <w:pPr>
+              <w:tabs>
+                <w:tab w:val="left" w:pos="788"/>
+              </w:tabs>
+              <w:spacing w:before="144" w:after="288" w:line="408" w:lineRule="auto"/>
+              <w:jc w:val="both"/>
+              <w:rPr>
+                <w:rFonts w:ascii="Arial" w:hAnsi="Arial" w:cs="Arial"/>
+                <w:color w:val="000000"/>
+                <w:sz w:val="20"/>
+                <w:szCs w:val="20"/>
+                <w:lang w:val="es-ES_tradnl" w:eastAsia="es-AR"/>
+              </w:rPr>
+            </w:pPr>
+            <w:r>
+              <w:rPr>
+                <w:rFonts w:ascii="Arial" w:hAnsi="Arial" w:cs="Arial"/>
+                <w:color w:val="000000"/>
+                <w:sz w:val="20"/>
+                <w:szCs w:val="20"/>
+                <w:lang w:val="es-ES_tradnl" w:eastAsia="es-AR"/>
+              </w:rPr>
+              <w:t>5</w:t>
+            </w:r>
+          </w:p>
+        </w:tc>
+        <w:tc>
+          <w:tcPr>
+            <w:tcW w:w="4567" w:type="dxa"/>
+          </w:tcPr>
+          <w:p>
+            <w:pPr>
+              <w:spacing w:before="144" w:after="288" w:line="408" w:lineRule="auto"/>
+              <w:jc w:val="both"/>
+              <w:rPr>
+                <w:rFonts w:ascii="Arial" w:hAnsi="Arial" w:cs="Arial"/>
+                <w:color w:val="000000"/>
+                <w:sz w:val="20"/>
+                <w:szCs w:val="20"/>
+                <w:lang w:val="es-ES_tradnl" w:eastAsia="es-AR"/>
+              </w:rPr>
+            </w:pPr>
+            <w:r>
+              <w:rPr>
+                <w:rFonts w:ascii="Arial" w:hAnsi="Arial" w:cs="Arial"/>
+                <w:color w:val="000000"/>
+                <w:sz w:val="20"/>
+                <w:szCs w:val="20"/>
+                <w:lang w:val="es-ES_tradnl" w:eastAsia="es-AR"/>
+              </w:rPr>
+              <w:t>Según la descripción, una persona no puede tener más de 20 películas en alquiler a la vez. Pero en la descripción del RF dice que son 20 como máximo por transacción.</w:t>
+            </w:r>
+          </w:p>
+        </w:tc>
+      </w:tr>
+      <w:tr>
+        <w:tc>
+          <w:tcPr>
+            <w:tcW w:w="2992" w:type="dxa"/>
+          </w:tcPr>
+          <w:p>
+            <w:pPr>
+              <w:spacing w:before="144" w:after="288" w:line="408" w:lineRule="auto"/>
+              <w:jc w:val="both"/>
+              <w:rPr>
+                <w:rFonts w:ascii="Arial" w:hAnsi="Arial" w:cs="Arial"/>
+                <w:color w:val="000000"/>
+                <w:sz w:val="20"/>
+                <w:szCs w:val="20"/>
+                <w:lang w:val="es-ES_tradnl" w:eastAsia="es-AR"/>
+              </w:rPr>
+            </w:pPr>
+            <w:r>
+              <w:rPr>
+                <w:rFonts w:ascii="Arial" w:hAnsi="Arial" w:cs="Arial"/>
+                <w:color w:val="000000"/>
+                <w:sz w:val="20"/>
+                <w:szCs w:val="20"/>
+                <w:lang w:val="es-ES_tradnl" w:eastAsia="es-AR"/>
+              </w:rPr>
+              <w:t>Requisito funcional</w:t>
+            </w:r>
+            <w:r>
+              <w:rPr>
+                <w:rFonts w:ascii="Arial" w:hAnsi="Arial" w:cs="Arial"/>
+                <w:color w:val="000000"/>
+                <w:sz w:val="20"/>
+                <w:szCs w:val="20"/>
+                <w:lang w:val="es-ES_tradnl" w:eastAsia="es-AR"/>
+              </w:rPr>
+              <w:t xml:space="preserve"> 8</w:t>
+            </w:r>
+          </w:p>
+        </w:tc>
+        <w:tc>
+          <w:tcPr>
+            <w:tcW w:w="1495" w:type="dxa"/>
+          </w:tcPr>
+          <w:p>
+            <w:pPr>
+              <w:spacing w:before="144" w:after="288" w:line="408" w:lineRule="auto"/>
+              <w:jc w:val="both"/>
+              <w:rPr>
+                <w:rFonts w:ascii="Arial" w:hAnsi="Arial" w:cs="Arial"/>
+                <w:color w:val="000000"/>
+                <w:sz w:val="20"/>
+                <w:szCs w:val="20"/>
+                <w:lang w:val="es-ES_tradnl" w:eastAsia="es-AR"/>
+              </w:rPr>
+            </w:pPr>
+            <w:r>
+              <w:rPr>
+                <w:rFonts w:ascii="Arial" w:hAnsi="Arial" w:cs="Arial"/>
+                <w:color w:val="000000"/>
+                <w:sz w:val="20"/>
+                <w:szCs w:val="20"/>
+                <w:lang w:val="es-ES_tradnl" w:eastAsia="es-AR"/>
+              </w:rPr>
+              <w:t>6</w:t>
+            </w:r>
+          </w:p>
+        </w:tc>
+        <w:tc>
+          <w:tcPr>
+            <w:tcW w:w="4567" w:type="dxa"/>
+          </w:tcPr>
+          <w:p>
+            <w:pPr>
+              <w:spacing w:before="144" w:after="288" w:line="408" w:lineRule="auto"/>
+              <w:jc w:val="both"/>
+              <w:rPr>
+                <w:rFonts w:ascii="Arial" w:hAnsi="Arial" w:cs="Arial"/>
+                <w:color w:val="000000"/>
+                <w:sz w:val="20"/>
+                <w:szCs w:val="20"/>
+                <w:lang w:val="es-ES_tradnl" w:eastAsia="es-AR"/>
+              </w:rPr>
+            </w:pPr>
+            <w:r>
+              <w:rPr>
+                <w:rFonts w:ascii="Arial" w:hAnsi="Arial" w:cs="Arial"/>
+                <w:color w:val="000000"/>
+                <w:sz w:val="20"/>
+                <w:szCs w:val="20"/>
+                <w:lang w:val="es-ES_tradnl" w:eastAsia="es-AR"/>
+              </w:rPr>
+              <w:t>No se indica la posibilidad de que el cliente decida no alquilar alguna de las películas que ya se introdujeron, o de que pueda cancelar toda la operación.</w:t>
+            </w:r>
+          </w:p>
+        </w:tc>
+      </w:tr>
+      <w:tr>
+        <w:tc>
+          <w:tcPr>
+            <w:tcW w:w="2992" w:type="dxa"/>
+          </w:tcPr>
+          <w:p>
+            <w:pPr>
+              <w:spacing w:before="144" w:after="288" w:line="408" w:lineRule="auto"/>
+              <w:jc w:val="both"/>
+              <w:rPr>
+                <w:rFonts w:ascii="Arial" w:hAnsi="Arial" w:cs="Arial"/>
+                <w:color w:val="000000"/>
+                <w:sz w:val="20"/>
+                <w:szCs w:val="20"/>
+                <w:lang w:val="es-ES_tradnl" w:eastAsia="es-AR"/>
+              </w:rPr>
+            </w:pPr>
+            <w:r>
+              <w:rPr>
+                <w:rFonts w:ascii="Arial" w:hAnsi="Arial" w:cs="Arial"/>
+                <w:color w:val="000000"/>
+                <w:sz w:val="20"/>
+                <w:szCs w:val="20"/>
+                <w:lang w:val="es-ES_tradnl" w:eastAsia="es-AR"/>
+              </w:rPr>
+              <w:t>Requisito funcional</w:t>
+            </w:r>
+            <w:r>
+              <w:rPr>
+                <w:rFonts w:ascii="Arial" w:hAnsi="Arial" w:cs="Arial"/>
+                <w:color w:val="000000"/>
+                <w:sz w:val="20"/>
+                <w:szCs w:val="20"/>
+                <w:lang w:val="es-ES_tradnl" w:eastAsia="es-AR"/>
+              </w:rPr>
+              <w:t xml:space="preserve"> 10</w:t>
+            </w:r>
+          </w:p>
+        </w:tc>
+        <w:tc>
+          <w:tcPr>
+            <w:tcW w:w="1495" w:type="dxa"/>
+          </w:tcPr>
+          <w:p>
+            <w:pPr>
+              <w:spacing w:before="144" w:after="288" w:line="408" w:lineRule="auto"/>
+              <w:jc w:val="both"/>
+              <w:rPr>
+                <w:rFonts w:ascii="Arial" w:hAnsi="Arial" w:cs="Arial"/>
+                <w:color w:val="000000"/>
+                <w:sz w:val="20"/>
+                <w:szCs w:val="20"/>
+                <w:lang w:val="es-ES_tradnl" w:eastAsia="es-AR"/>
+              </w:rPr>
+            </w:pPr>
+            <w:r>
+              <w:rPr>
+                <w:rFonts w:ascii="Arial" w:hAnsi="Arial" w:cs="Arial"/>
+                <w:color w:val="000000"/>
+                <w:sz w:val="20"/>
+                <w:szCs w:val="20"/>
+                <w:lang w:val="es-ES_tradnl" w:eastAsia="es-AR"/>
+              </w:rPr>
+              <w:t>7</w:t>
+            </w:r>
+          </w:p>
+        </w:tc>
+        <w:tc>
+          <w:tcPr>
+            <w:tcW w:w="4567" w:type="dxa"/>
+          </w:tcPr>
+          <w:p>
+            <w:pPr>
+              <w:spacing w:before="144" w:after="288" w:line="408" w:lineRule="auto"/>
+              <w:jc w:val="both"/>
+              <w:rPr>
+                <w:rFonts w:ascii="Arial" w:hAnsi="Arial" w:cs="Arial"/>
+                <w:color w:val="000000"/>
+                <w:sz w:val="20"/>
+                <w:szCs w:val="20"/>
+                <w:lang w:val="es-ES_tradnl" w:eastAsia="es-AR"/>
+              </w:rPr>
+            </w:pPr>
+            <w:r>
+              <w:rPr>
+                <w:rFonts w:ascii="Arial" w:hAnsi="Arial" w:cs="Arial"/>
+                <w:color w:val="000000"/>
+                <w:sz w:val="20"/>
+                <w:szCs w:val="20"/>
+                <w:lang w:val="es-ES_tradnl" w:eastAsia="es-AR"/>
+              </w:rPr>
+              <w:t xml:space="preserve">No se ha definido la tecla de opción de “orden </w:t>
+            </w:r>
+            <w:r>
+              <w:rPr>
+                <w:rFonts w:ascii="Arial" w:hAnsi="Arial" w:cs="Arial"/>
+                <w:color w:val="000000"/>
+                <w:sz w:val="20"/>
+                <w:szCs w:val="20"/>
+                <w:lang w:val="es-ES_tradnl" w:eastAsia="es-AR"/>
+              </w:rPr>
+              <w:lastRenderedPageBreak/>
+              <w:t>completa”.</w:t>
+            </w:r>
+          </w:p>
+        </w:tc>
+      </w:tr>
+      <w:tr>
+        <w:tc>
+          <w:tcPr>
+            <w:tcW w:w="2992" w:type="dxa"/>
+          </w:tcPr>
+          <w:p>
+            <w:pPr>
+              <w:spacing w:before="144" w:after="288" w:line="408" w:lineRule="auto"/>
+              <w:jc w:val="both"/>
+              <w:rPr>
+                <w:rFonts w:ascii="Arial" w:hAnsi="Arial" w:cs="Arial"/>
+                <w:color w:val="000000"/>
+                <w:sz w:val="20"/>
+                <w:szCs w:val="20"/>
+                <w:lang w:val="es-ES_tradnl" w:eastAsia="es-AR"/>
+              </w:rPr>
+            </w:pPr>
+            <w:r>
+              <w:rPr>
+                <w:rFonts w:ascii="Arial" w:hAnsi="Arial" w:cs="Arial"/>
+                <w:color w:val="000000"/>
+                <w:sz w:val="20"/>
+                <w:szCs w:val="20"/>
+                <w:lang w:val="es-ES_tradnl" w:eastAsia="es-AR"/>
+              </w:rPr>
+              <w:lastRenderedPageBreak/>
+              <w:t>Requisito funcional</w:t>
+            </w:r>
+            <w:r>
+              <w:rPr>
+                <w:rFonts w:ascii="Arial" w:hAnsi="Arial" w:cs="Arial"/>
+                <w:color w:val="000000"/>
+                <w:sz w:val="20"/>
+                <w:szCs w:val="20"/>
+                <w:lang w:val="es-ES_tradnl" w:eastAsia="es-AR"/>
+              </w:rPr>
+              <w:t xml:space="preserve"> </w:t>
+            </w:r>
+            <w:r>
+              <w:rPr>
+                <w:rFonts w:ascii="Arial" w:hAnsi="Arial" w:cs="Arial"/>
+                <w:color w:val="000000"/>
+                <w:sz w:val="20"/>
+                <w:szCs w:val="20"/>
+                <w:lang w:val="es-ES_tradnl" w:eastAsia="es-AR"/>
+              </w:rPr>
+              <w:t>11</w:t>
+            </w:r>
+          </w:p>
+        </w:tc>
+        <w:tc>
+          <w:tcPr>
+            <w:tcW w:w="1495" w:type="dxa"/>
+          </w:tcPr>
+          <w:p>
+            <w:pPr>
+              <w:spacing w:before="144" w:after="288" w:line="408" w:lineRule="auto"/>
+              <w:jc w:val="both"/>
+              <w:rPr>
+                <w:rFonts w:ascii="Arial" w:hAnsi="Arial" w:cs="Arial"/>
+                <w:color w:val="000000"/>
+                <w:sz w:val="20"/>
+                <w:szCs w:val="20"/>
+                <w:lang w:val="es-ES_tradnl" w:eastAsia="es-AR"/>
+              </w:rPr>
+            </w:pPr>
+            <w:r>
+              <w:rPr>
+                <w:rFonts w:ascii="Arial" w:hAnsi="Arial" w:cs="Arial"/>
+                <w:color w:val="000000"/>
+                <w:sz w:val="20"/>
+                <w:szCs w:val="20"/>
+                <w:lang w:val="es-ES_tradnl" w:eastAsia="es-AR"/>
+              </w:rPr>
+              <w:t>8</w:t>
+            </w:r>
+          </w:p>
+        </w:tc>
+        <w:tc>
+          <w:tcPr>
+            <w:tcW w:w="4567" w:type="dxa"/>
+          </w:tcPr>
+          <w:p>
+            <w:pPr>
+              <w:spacing w:before="144" w:after="288" w:line="408" w:lineRule="auto"/>
+              <w:jc w:val="both"/>
+              <w:rPr>
+                <w:rFonts w:ascii="Arial" w:hAnsi="Arial" w:cs="Arial"/>
+                <w:color w:val="000000"/>
+                <w:sz w:val="20"/>
+                <w:szCs w:val="20"/>
+                <w:lang w:val="es-ES_tradnl" w:eastAsia="es-AR"/>
+              </w:rPr>
+            </w:pPr>
+            <w:r>
+              <w:rPr>
+                <w:rFonts w:ascii="Arial" w:hAnsi="Arial" w:cs="Arial"/>
+                <w:color w:val="000000"/>
+                <w:sz w:val="20"/>
+                <w:szCs w:val="20"/>
+                <w:lang w:val="es-ES_tradnl" w:eastAsia="es-AR"/>
+              </w:rPr>
+              <w:t xml:space="preserve">No se ha detallado la información </w:t>
+            </w:r>
+            <w:r>
+              <w:rPr>
+                <w:rFonts w:ascii="Arial" w:hAnsi="Arial" w:cs="Arial"/>
+                <w:color w:val="000000"/>
+                <w:sz w:val="20"/>
+                <w:szCs w:val="20"/>
+                <w:lang w:val="es-ES_tradnl" w:eastAsia="es-AR"/>
+              </w:rPr>
+              <w:t>a imprimir al finalizar el alquiler.</w:t>
+            </w:r>
+          </w:p>
+        </w:tc>
+      </w:tr>
+      <w:tr>
+        <w:tc>
+          <w:tcPr>
+            <w:tcW w:w="2992" w:type="dxa"/>
+          </w:tcPr>
+          <w:p>
+            <w:pPr>
+              <w:spacing w:before="144" w:after="288" w:line="408" w:lineRule="auto"/>
+              <w:jc w:val="both"/>
+              <w:rPr>
+                <w:rFonts w:ascii="Arial" w:hAnsi="Arial" w:cs="Arial"/>
+                <w:color w:val="000000"/>
+                <w:sz w:val="20"/>
+                <w:szCs w:val="20"/>
+                <w:lang w:val="es-ES_tradnl" w:eastAsia="es-AR"/>
+              </w:rPr>
+            </w:pPr>
+            <w:r>
+              <w:rPr>
+                <w:rFonts w:ascii="Arial" w:hAnsi="Arial" w:cs="Arial"/>
+                <w:color w:val="000000"/>
+                <w:sz w:val="20"/>
+                <w:szCs w:val="20"/>
+                <w:lang w:val="es-ES_tradnl" w:eastAsia="es-AR"/>
+              </w:rPr>
+              <w:t>Requisito funcional</w:t>
+            </w:r>
+            <w:r>
+              <w:rPr>
+                <w:rFonts w:ascii="Arial" w:hAnsi="Arial" w:cs="Arial"/>
+                <w:color w:val="000000"/>
+                <w:sz w:val="20"/>
+                <w:szCs w:val="20"/>
+                <w:lang w:val="es-ES_tradnl" w:eastAsia="es-AR"/>
+              </w:rPr>
+              <w:t xml:space="preserve"> </w:t>
+            </w:r>
+            <w:r>
+              <w:rPr>
+                <w:rFonts w:ascii="Arial" w:hAnsi="Arial" w:cs="Arial"/>
+                <w:color w:val="000000"/>
+                <w:sz w:val="20"/>
+                <w:szCs w:val="20"/>
+                <w:lang w:val="es-ES_tradnl" w:eastAsia="es-AR"/>
+              </w:rPr>
+              <w:t>15</w:t>
+            </w:r>
+          </w:p>
+        </w:tc>
+        <w:tc>
+          <w:tcPr>
+            <w:tcW w:w="1495" w:type="dxa"/>
+          </w:tcPr>
+          <w:p>
+            <w:pPr>
+              <w:spacing w:before="144" w:after="288" w:line="408" w:lineRule="auto"/>
+              <w:jc w:val="both"/>
+              <w:rPr>
+                <w:rFonts w:ascii="Arial" w:hAnsi="Arial" w:cs="Arial"/>
+                <w:color w:val="000000"/>
+                <w:sz w:val="20"/>
+                <w:szCs w:val="20"/>
+                <w:lang w:val="es-ES_tradnl" w:eastAsia="es-AR"/>
+              </w:rPr>
+            </w:pPr>
+            <w:r>
+              <w:rPr>
+                <w:rFonts w:ascii="Arial" w:hAnsi="Arial" w:cs="Arial"/>
+                <w:color w:val="000000"/>
+                <w:sz w:val="20"/>
+                <w:szCs w:val="20"/>
+                <w:lang w:val="es-ES_tradnl" w:eastAsia="es-AR"/>
+              </w:rPr>
+              <w:t>9</w:t>
+            </w:r>
+          </w:p>
+        </w:tc>
+        <w:tc>
+          <w:tcPr>
+            <w:tcW w:w="4567" w:type="dxa"/>
+          </w:tcPr>
+          <w:p>
+            <w:pPr>
+              <w:spacing w:before="144" w:after="288" w:line="408" w:lineRule="auto"/>
+              <w:jc w:val="both"/>
+              <w:rPr>
+                <w:rFonts w:ascii="Arial" w:hAnsi="Arial" w:cs="Arial"/>
+                <w:color w:val="000000"/>
+                <w:sz w:val="20"/>
+                <w:szCs w:val="20"/>
+                <w:lang w:val="es-ES_tradnl" w:eastAsia="es-AR"/>
+              </w:rPr>
+            </w:pPr>
+            <w:r>
+              <w:rPr>
+                <w:rFonts w:ascii="Arial" w:hAnsi="Arial" w:cs="Arial"/>
+                <w:color w:val="000000"/>
+                <w:sz w:val="20"/>
+                <w:szCs w:val="20"/>
+                <w:lang w:val="es-ES_tradnl" w:eastAsia="es-AR"/>
+              </w:rPr>
+              <w:t>Falta como entrada el teléfono del cliente.</w:t>
+            </w:r>
+          </w:p>
+        </w:tc>
+      </w:tr>
+      <w:tr>
+        <w:tc>
+          <w:tcPr>
+            <w:tcW w:w="2992" w:type="dxa"/>
+          </w:tcPr>
+          <w:p>
+            <w:pPr>
+              <w:spacing w:before="144" w:after="288" w:line="408" w:lineRule="auto"/>
+              <w:jc w:val="both"/>
+              <w:rPr>
+                <w:rFonts w:ascii="Arial" w:hAnsi="Arial" w:cs="Arial"/>
+                <w:color w:val="000000"/>
+                <w:sz w:val="20"/>
+                <w:szCs w:val="20"/>
+                <w:lang w:val="es-ES_tradnl" w:eastAsia="es-AR"/>
+              </w:rPr>
+            </w:pPr>
+            <w:r>
+              <w:rPr>
+                <w:rFonts w:ascii="Arial" w:hAnsi="Arial" w:cs="Arial"/>
+                <w:color w:val="000000"/>
+                <w:sz w:val="20"/>
+                <w:szCs w:val="20"/>
+                <w:lang w:val="es-ES_tradnl" w:eastAsia="es-AR"/>
+              </w:rPr>
+              <w:t>Requisito funcional</w:t>
+            </w:r>
+            <w:r>
+              <w:rPr>
+                <w:rFonts w:ascii="Arial" w:hAnsi="Arial" w:cs="Arial"/>
+                <w:color w:val="000000"/>
+                <w:sz w:val="20"/>
+                <w:szCs w:val="20"/>
+                <w:lang w:val="es-ES_tradnl" w:eastAsia="es-AR"/>
+              </w:rPr>
+              <w:t xml:space="preserve"> </w:t>
+            </w:r>
+            <w:r>
+              <w:rPr>
+                <w:rFonts w:ascii="Arial" w:hAnsi="Arial" w:cs="Arial"/>
+                <w:color w:val="000000"/>
+                <w:sz w:val="20"/>
+                <w:szCs w:val="20"/>
+                <w:lang w:val="es-ES_tradnl" w:eastAsia="es-AR"/>
+              </w:rPr>
+              <w:t>18</w:t>
+            </w:r>
+          </w:p>
+        </w:tc>
+        <w:tc>
+          <w:tcPr>
+            <w:tcW w:w="1495" w:type="dxa"/>
+          </w:tcPr>
+          <w:p>
+            <w:pPr>
+              <w:spacing w:before="144" w:after="288" w:line="408" w:lineRule="auto"/>
+              <w:jc w:val="both"/>
+              <w:rPr>
+                <w:rFonts w:ascii="Arial" w:hAnsi="Arial" w:cs="Arial"/>
+                <w:color w:val="000000"/>
+                <w:sz w:val="20"/>
+                <w:szCs w:val="20"/>
+                <w:lang w:val="es-ES_tradnl" w:eastAsia="es-AR"/>
+              </w:rPr>
+            </w:pPr>
+            <w:r>
+              <w:rPr>
+                <w:rFonts w:ascii="Arial" w:hAnsi="Arial" w:cs="Arial"/>
+                <w:color w:val="000000"/>
+                <w:sz w:val="20"/>
+                <w:szCs w:val="20"/>
+                <w:lang w:val="es-ES_tradnl" w:eastAsia="es-AR"/>
+              </w:rPr>
+              <w:t>10</w:t>
+            </w:r>
+          </w:p>
+        </w:tc>
+        <w:tc>
+          <w:tcPr>
+            <w:tcW w:w="4567" w:type="dxa"/>
+          </w:tcPr>
+          <w:p>
+            <w:pPr>
+              <w:spacing w:before="144" w:after="288" w:line="408" w:lineRule="auto"/>
+              <w:jc w:val="both"/>
+              <w:rPr>
+                <w:rFonts w:ascii="Arial" w:hAnsi="Arial" w:cs="Arial"/>
+                <w:color w:val="000000"/>
+                <w:sz w:val="20"/>
+                <w:szCs w:val="20"/>
+                <w:lang w:val="es-ES_tradnl" w:eastAsia="es-AR"/>
+              </w:rPr>
+            </w:pPr>
+            <w:r>
+              <w:rPr>
+                <w:rFonts w:ascii="Arial" w:hAnsi="Arial" w:cs="Arial"/>
+                <w:color w:val="000000"/>
+                <w:sz w:val="20"/>
+                <w:szCs w:val="20"/>
+                <w:lang w:val="es-ES_tradnl" w:eastAsia="es-AR"/>
+              </w:rPr>
+              <w:t>No se indica de qué forma se restringen las operaciones a los directivos y desde qué parte del menú las realizan.</w:t>
+            </w:r>
             <w:bookmarkStart w:id="0" w:name="_GoBack"/>
             <w:bookmarkEnd w:id="0"/>
-          </w:p>
-        </w:tc>
-        <w:tc>
-          <w:tcPr>
-            <w:tcW w:w="2993" w:type="dxa"/>
-          </w:tcPr>
-          <w:p>
-            <w:pPr>
-              <w:spacing w:before="144" w:after="288" w:line="408" w:lineRule="auto"/>
-              <w:jc w:val="both"/>
-              <w:rPr>
-                <w:rFonts w:ascii="Arial" w:hAnsi="Arial" w:cs="Arial"/>
-                <w:color w:val="000000"/>
-                <w:sz w:val="20"/>
-                <w:szCs w:val="20"/>
-                <w:lang w:val="es-ES_tradnl" w:eastAsia="es-AR"/>
-              </w:rPr>
-            </w:pPr>
-          </w:p>
-        </w:tc>
-        <w:tc>
-          <w:tcPr>
-            <w:tcW w:w="2993" w:type="dxa"/>
-          </w:tcPr>
-          <w:p>
-            <w:pPr>
-              <w:spacing w:before="144" w:after="288" w:line="408" w:lineRule="auto"/>
-              <w:jc w:val="both"/>
-              <w:rPr>
-                <w:rFonts w:ascii="Arial" w:hAnsi="Arial" w:cs="Arial"/>
-                <w:color w:val="000000"/>
-                <w:sz w:val="20"/>
-                <w:szCs w:val="20"/>
-                <w:lang w:val="es-ES_tradnl" w:eastAsia="es-AR"/>
-              </w:rPr>
-            </w:pPr>
-          </w:p>
-        </w:tc>
-      </w:tr>
-      <w:tr>
-        <w:tc>
-          <w:tcPr>
-            <w:tcW w:w="2992" w:type="dxa"/>
-          </w:tcPr>
-          <w:p>
-            <w:pPr>
-              <w:spacing w:before="144" w:after="288" w:line="408" w:lineRule="auto"/>
-              <w:jc w:val="both"/>
-              <w:rPr>
-                <w:rFonts w:ascii="Arial" w:hAnsi="Arial" w:cs="Arial"/>
-                <w:color w:val="000000"/>
-                <w:sz w:val="20"/>
-                <w:szCs w:val="20"/>
-                <w:lang w:val="es-ES_tradnl" w:eastAsia="es-AR"/>
-              </w:rPr>
-            </w:pPr>
-          </w:p>
-        </w:tc>
-        <w:tc>
-          <w:tcPr>
-            <w:tcW w:w="2993" w:type="dxa"/>
-          </w:tcPr>
-          <w:p>
-            <w:pPr>
-              <w:spacing w:before="144" w:after="288" w:line="408" w:lineRule="auto"/>
-              <w:jc w:val="both"/>
-              <w:rPr>
-                <w:rFonts w:ascii="Arial" w:hAnsi="Arial" w:cs="Arial"/>
-                <w:color w:val="000000"/>
-                <w:sz w:val="20"/>
-                <w:szCs w:val="20"/>
-                <w:lang w:val="es-ES_tradnl" w:eastAsia="es-AR"/>
-              </w:rPr>
-            </w:pPr>
-          </w:p>
-        </w:tc>
-        <w:tc>
-          <w:tcPr>
-            <w:tcW w:w="2993" w:type="dxa"/>
-          </w:tcPr>
-          <w:p>
-            <w:pPr>
-              <w:spacing w:before="144" w:after="288" w:line="408" w:lineRule="auto"/>
-              <w:jc w:val="both"/>
-              <w:rPr>
-                <w:rFonts w:ascii="Arial" w:hAnsi="Arial" w:cs="Arial"/>
-                <w:color w:val="000000"/>
-                <w:sz w:val="20"/>
-                <w:szCs w:val="20"/>
-                <w:lang w:val="es-ES_tradnl" w:eastAsia="es-AR"/>
-              </w:rPr>
-            </w:pPr>
-          </w:p>
-        </w:tc>
-      </w:tr>
-      <w:tr>
-        <w:tc>
-          <w:tcPr>
-            <w:tcW w:w="2992" w:type="dxa"/>
-          </w:tcPr>
-          <w:p>
-            <w:pPr>
-              <w:spacing w:before="144" w:after="288" w:line="408" w:lineRule="auto"/>
-              <w:jc w:val="both"/>
-              <w:rPr>
-                <w:rFonts w:ascii="Arial" w:hAnsi="Arial" w:cs="Arial"/>
-                <w:color w:val="000000"/>
-                <w:sz w:val="20"/>
-                <w:szCs w:val="20"/>
-                <w:lang w:val="es-ES_tradnl" w:eastAsia="es-AR"/>
-              </w:rPr>
-            </w:pPr>
-          </w:p>
-        </w:tc>
-        <w:tc>
-          <w:tcPr>
-            <w:tcW w:w="2993" w:type="dxa"/>
-          </w:tcPr>
-          <w:p>
-            <w:pPr>
-              <w:spacing w:before="144" w:after="288" w:line="408" w:lineRule="auto"/>
-              <w:jc w:val="both"/>
-              <w:rPr>
-                <w:rFonts w:ascii="Arial" w:hAnsi="Arial" w:cs="Arial"/>
-                <w:color w:val="000000"/>
-                <w:sz w:val="20"/>
-                <w:szCs w:val="20"/>
-                <w:lang w:val="es-ES_tradnl" w:eastAsia="es-AR"/>
-              </w:rPr>
-            </w:pPr>
-          </w:p>
-        </w:tc>
-        <w:tc>
-          <w:tcPr>
-            <w:tcW w:w="2993" w:type="dxa"/>
-          </w:tcPr>
-          <w:p>
-            <w:pPr>
-              <w:spacing w:before="144" w:after="288" w:line="408" w:lineRule="auto"/>
-              <w:jc w:val="both"/>
-              <w:rPr>
-                <w:rFonts w:ascii="Arial" w:hAnsi="Arial" w:cs="Arial"/>
-                <w:color w:val="000000"/>
-                <w:sz w:val="20"/>
-                <w:szCs w:val="20"/>
-                <w:lang w:val="es-ES_tradnl" w:eastAsia="es-AR"/>
-              </w:rPr>
-            </w:pPr>
           </w:p>
         </w:tc>
       </w:tr>
@@ -398,6 +1245,13 @@
         </w:rPr>
         <w:t xml:space="preserve"> en positivo y en negativo de por lo menos 10 requisitos.</w:t>
       </w:r>
+    </w:p>
+    <w:p>
+      <w:pPr>
+        <w:rPr>
+          <w:lang w:val="es-ES_tradnl"/>
+        </w:rPr>
+      </w:pPr>
     </w:p>
     <w:p>
       <w:pPr>
@@ -945,6 +1799,7 @@
   <w:style w:type="paragraph" w:default="1" w:styleId="Normal">
     <w:name w:val="Normal"/>
     <w:qFormat/>
+    <w:rsid w:val="003268BF"/>
   </w:style>
   <w:style w:type="character" w:default="1" w:styleId="Fuentedeprrafopredeter">
     <w:name w:val="Default Paragraph Font"/>
@@ -1249,6 +2104,7 @@
   <w:style w:type="paragraph" w:default="1" w:styleId="Normal">
     <w:name w:val="Normal"/>
     <w:qFormat/>
+    <w:rsid w:val="003268BF"/>
   </w:style>
   <w:style w:type="character" w:default="1" w:styleId="Fuentedeprrafopredeter">
     <w:name w:val="Default Paragraph Font"/>

</xml_diff>